<commit_message>
Salto quantico nello sviluppo del sistema evolutivo
</commit_message>
<xml_diff>
--- a/Doc/20250729/IntroduzioneDisequazioneParteTerza.docx
+++ b/Doc/20250729/IntroduzioneDisequazioneParteTerza.docx
@@ -4,34 +4,18 @@
   <w:body>
     <w:p>
       <w:r>
-        <w:t xml:space="preserve">No voglio </w:t>
-      </w:r>
-      <w:proofErr w:type="spellStart"/>
-      <w:r>
-        <w:t>arriovare</w:t>
-      </w:r>
-      <w:proofErr w:type="spellEnd"/>
-      <w:r>
-        <w:t xml:space="preserve"> infondo. </w:t>
-      </w:r>
-    </w:p>
-    <w:p>
-      <w:r>
-        <w:t xml:space="preserve">quindi ho il mio campioncino, secondo me un campione </w:t>
-      </w:r>
-      <w:proofErr w:type="spellStart"/>
-      <w:r>
-        <w:t>tgra</w:t>
-      </w:r>
-      <w:proofErr w:type="spellEnd"/>
-      <w:r>
-        <w:t xml:space="preserve"> le 7 e le 10 stringhe è sufficiente, cosa ne pensi? </w:t>
+        <w:t xml:space="preserve">No voglio arrivare infondo. </w:t>
+      </w:r>
+    </w:p>
+    <w:p>
+      <w:r>
+        <w:t xml:space="preserve">quindi ho il mio campioncino, secondo me un campione tra le 7 e le 10 stringhe è sufficiente, cosa ne pensi? </w:t>
       </w:r>
     </w:p>
     <w:p>
       <w:r>
         <w:pict w14:anchorId="53DD814E">
-          <v:rect id="_x0000_i1073" style="width:0;height:1.5pt" o:hralign="center" o:hrstd="t" o:hr="t" fillcolor="#a0a0a0" stroked="f"/>
+          <v:rect id="_x0000_i1025" style="width:0;height:1.5pt" o:hralign="center" o:hrstd="t" o:hr="t" fillcolor="#a0a0a0" stroked="f"/>
         </w:pict>
       </w:r>
     </w:p>
@@ -263,7 +247,7 @@
     <w:p>
       <w:r>
         <w:pict w14:anchorId="73B680F3">
-          <v:rect id="_x0000_i1074" style="width:0;height:1.5pt" o:hralign="center" o:hrstd="t" o:hr="t" fillcolor="#a0a0a0" stroked="f"/>
+          <v:rect id="_x0000_i1026" style="width:0;height:1.5pt" o:hralign="center" o:hrstd="t" o:hr="t" fillcolor="#a0a0a0" stroked="f"/>
         </w:pict>
       </w:r>
     </w:p>
@@ -305,7 +289,7 @@
     <w:p>
       <w:r>
         <w:pict w14:anchorId="3B7DCE88">
-          <v:rect id="_x0000_i1075" style="width:0;height:1.5pt" o:hralign="center" o:hrstd="t" o:hr="t" fillcolor="#a0a0a0" stroked="f"/>
+          <v:rect id="_x0000_i1027" style="width:0;height:1.5pt" o:hralign="center" o:hrstd="t" o:hr="t" fillcolor="#a0a0a0" stroked="f"/>
         </w:pict>
       </w:r>
     </w:p>
@@ -765,7 +749,7 @@
     <w:p>
       <w:r>
         <w:pict w14:anchorId="646912BE">
-          <v:rect id="_x0000_i1076" style="width:0;height:1.5pt" o:hralign="center" o:hrstd="t" o:hr="t" fillcolor="#a0a0a0" stroked="f"/>
+          <v:rect id="_x0000_i1028" style="width:0;height:1.5pt" o:hralign="center" o:hrstd="t" o:hr="t" fillcolor="#a0a0a0" stroked="f"/>
         </w:pict>
       </w:r>
     </w:p>
@@ -1045,7 +1029,7 @@
       <w:r>
         <w:lastRenderedPageBreak/>
         <w:pict w14:anchorId="2E00ECF9">
-          <v:rect id="_x0000_i1077" style="width:0;height:1.5pt" o:hralign="center" o:hrstd="t" o:hr="t" fillcolor="#a0a0a0" stroked="f"/>
+          <v:rect id="_x0000_i1029" style="width:0;height:1.5pt" o:hralign="center" o:hrstd="t" o:hr="t" fillcolor="#a0a0a0" stroked="f"/>
         </w:pict>
       </w:r>
     </w:p>
@@ -1172,7 +1156,7 @@
     <w:p>
       <w:r>
         <w:pict w14:anchorId="748FE026">
-          <v:rect id="_x0000_i1078" style="width:0;height:1.5pt" o:hralign="center" o:hrstd="t" o:hr="t" fillcolor="#a0a0a0" stroked="f"/>
+          <v:rect id="_x0000_i1030" style="width:0;height:1.5pt" o:hralign="center" o:hrstd="t" o:hr="t" fillcolor="#a0a0a0" stroked="f"/>
         </w:pict>
       </w:r>
     </w:p>
@@ -1327,7 +1311,7 @@
     <w:p>
       <w:r>
         <w:pict w14:anchorId="4E970DE3">
-          <v:rect id="_x0000_i1079" style="width:0;height:1.5pt" o:hralign="center" o:hrstd="t" o:hr="t" fillcolor="#a0a0a0" stroked="f"/>
+          <v:rect id="_x0000_i1031" style="width:0;height:1.5pt" o:hralign="center" o:hrstd="t" o:hr="t" fillcolor="#a0a0a0" stroked="f"/>
         </w:pict>
       </w:r>
     </w:p>
@@ -2117,7 +2101,7 @@
     <w:p>
       <w:r>
         <w:pict w14:anchorId="13FC8F84">
-          <v:rect id="_x0000_i1080" style="width:0;height:1.5pt" o:hralign="center" o:hrstd="t" o:hr="t" fillcolor="#a0a0a0" stroked="f"/>
+          <v:rect id="_x0000_i1032" style="width:0;height:1.5pt" o:hralign="center" o:hrstd="t" o:hr="t" fillcolor="#a0a0a0" stroked="f"/>
         </w:pict>
       </w:r>
     </w:p>
@@ -3518,6 +3502,7 @@
   <w:style w:type="character" w:default="1" w:styleId="Carpredefinitoparagrafo">
     <w:name w:val="Default Paragraph Font"/>
     <w:uiPriority w:val="1"/>
+    <w:semiHidden/>
     <w:unhideWhenUsed/>
   </w:style>
   <w:style w:type="table" w:default="1" w:styleId="Tabellanormale">

</xml_diff>